<commit_message>
Ver Fundamentos del TP
</commit_message>
<xml_diff>
--- a/Trabajo.Practico.3.Dattilo.Damian.Comision.2A/Fundamentos del trabajo practico.docx
+++ b/Trabajo.Practico.3.Dattilo.Damian.Comision.2A/Fundamentos del trabajo practico.docx
@@ -48,7 +48,19 @@
         <w:rPr>
           <w:lang w:val="es-AR"/>
         </w:rPr>
-        <w:t xml:space="preserve">se crea una lista genérica y </w:t>
+        <w:t>se crea una lista</w:t>
+      </w:r>
+      <w:r>
+        <w:rPr>
+          <w:lang w:val="es-AR"/>
+        </w:rPr>
+        <w:t xml:space="preserve"> de tipo</w:t>
+      </w:r>
+      <w:r>
+        <w:rPr>
+          <w:lang w:val="es-AR"/>
+        </w:rPr>
+        <w:t xml:space="preserve"> genérica y </w:t>
       </w:r>
       <w:r>
         <w:rPr>
@@ -80,11 +92,18 @@
         </w:rPr>
         <w:t xml:space="preserve"> Finalmente, se genera un archivo con el contenido de las listas.</w:t>
       </w:r>
-      <w:r>
-        <w:rPr>
-          <w:lang w:val="es-AR"/>
-        </w:rPr>
-        <w:t xml:space="preserve"> Se incluye un formulario que permite ingresar dos aires acondicionados y mostrar si son iguales.</w:t>
+    </w:p>
+    <w:p>
+      <w:pPr>
+        <w:rPr>
+          <w:lang w:val="es-AR"/>
+        </w:rPr>
+      </w:pPr>
+      <w:r>
+        <w:rPr>
+          <w:lang w:val="es-AR"/>
+        </w:rPr>
+        <w:t>Se incluye un formulario que permite ingresar dos aires acondicionados y mostrar si son iguales.</w:t>
       </w:r>
       <w:r>
         <w:rPr>

</xml_diff>